<commit_message>
adding the assign 5 doc from my mac because git won't let me sync if I don't
</commit_message>
<xml_diff>
--- a/SEGChess.docx
+++ b/SEGChess.docx
@@ -1,6 +1,6 @@
 
 <file path=word/document.xml><?xml version="1.0" encoding="utf-8"?>
-<w:document xmlns:wpc="http://schemas.microsoft.com/office/word/2010/wordprocessingCanvas" xmlns:mc="http://schemas.openxmlformats.org/markup-compatibility/2006" xmlns:o="urn:schemas-microsoft-com:office:office" xmlns:r="http://schemas.openxmlformats.org/officeDocument/2006/relationships" xmlns:m="http://schemas.openxmlformats.org/officeDocument/2006/math" xmlns:v="urn:schemas-microsoft-com:vml" xmlns:wp14="http://schemas.microsoft.com/office/word/2010/wordprocessingDrawing" xmlns:wp="http://schemas.openxmlformats.org/drawingml/2006/wordprocessingDrawing" xmlns:w10="urn:schemas-microsoft-com:office:word" xmlns:w="http://schemas.openxmlformats.org/wordprocessingml/2006/main" xmlns:w14="http://schemas.microsoft.com/office/word/2010/wordml" xmlns:wpg="http://schemas.microsoft.com/office/word/2010/wordprocessingGroup" xmlns:wpi="http://schemas.microsoft.com/office/word/2010/wordprocessingInk" xmlns:wne="http://schemas.microsoft.com/office/word/2006/wordml" xmlns:wps="http://schemas.microsoft.com/office/word/2010/wordprocessingShape" mc:Ignorable="w14 wp14">
+<w:document xmlns:wpc="http://schemas.microsoft.com/office/word/2010/wordprocessingCanvas" xmlns:mo="http://schemas.microsoft.com/office/mac/office/2008/main" xmlns:mc="http://schemas.openxmlformats.org/markup-compatibility/2006" xmlns:mv="urn:schemas-microsoft-com:mac:vml" xmlns:o="urn:schemas-microsoft-com:office:office" xmlns:r="http://schemas.openxmlformats.org/officeDocument/2006/relationships" xmlns:m="http://schemas.openxmlformats.org/officeDocument/2006/math" xmlns:v="urn:schemas-microsoft-com:vml" xmlns:wp14="http://schemas.microsoft.com/office/word/2010/wordprocessingDrawing" xmlns:wp="http://schemas.openxmlformats.org/drawingml/2006/wordprocessingDrawing" xmlns:w10="urn:schemas-microsoft-com:office:word" xmlns:w="http://schemas.openxmlformats.org/wordprocessingml/2006/main" xmlns:w14="http://schemas.microsoft.com/office/word/2010/wordml" xmlns:wpg="http://schemas.microsoft.com/office/word/2010/wordprocessingGroup" xmlns:wpi="http://schemas.microsoft.com/office/word/2010/wordprocessingInk" xmlns:wne="http://schemas.microsoft.com/office/word/2006/wordml" xmlns:wps="http://schemas.microsoft.com/office/word/2010/wordprocessingShape" mc:Ignorable="w14 wp14">
   <w:body>
     <w:p>
       <w:pPr>
@@ -13,59 +13,101 @@
         <w:rPr>
           <w:b/>
         </w:rPr>
-        <w:t>Problem Statement</w:t>
-      </w:r>
-    </w:p>
-    <w:p>
-      <w:pPr>
-        <w:pStyle w:val="NoSpacing"/>
-        <w:ind w:firstLine="720"/>
-      </w:pPr>
-      <w:r>
-        <w:t>The system will be responsible for handling a chess game played between two players</w:t>
-      </w:r>
-      <w:r>
-        <w:t>.</w:t>
-      </w:r>
-    </w:p>
-    <w:p>
-      <w:pPr>
-        <w:pStyle w:val="NoSpacing"/>
-      </w:pPr>
-    </w:p>
-    <w:p>
-      <w:pPr>
-        <w:pStyle w:val="NoSpacing"/>
-        <w:rPr>
-          <w:b/>
-        </w:rPr>
-      </w:pPr>
-      <w:r>
-        <w:rPr>
-          <w:b/>
-        </w:rPr>
-        <w:t>Requirements</w:t>
-      </w:r>
-    </w:p>
-    <w:p>
-      <w:pPr>
-        <w:pStyle w:val="NoSpacing"/>
-        <w:ind w:firstLine="720"/>
-      </w:pPr>
-      <w:r>
-        <w:t xml:space="preserve">The system will include a chess board and all the pieces on said board. </w:t>
-      </w:r>
-      <w:r>
-        <w:t xml:space="preserve">Each piece type will have certain valid move combinations. </w:t>
-      </w:r>
-      <w:r>
-        <w:t>The player will have the ability to move pieces on the board when it is their turn. The system will be responsible for generating a graphical representation of the board for each player to see. In early versions, the program will generate a textual display on a command line interface, with options to expand to html or android interfaces in the future.</w:t>
-      </w:r>
-      <w:r>
-        <w:t xml:space="preserve"> The system will programmed in such a way as to make it easily modifiable to other variants of chess and even non-chess board games.</w:t>
+        <w:t xml:space="preserve">SEG2105 Assign 5 – Group 53 – Mark </w:t>
+      </w:r>
+      <w:proofErr w:type="spellStart"/>
+      <w:r>
+        <w:rPr>
+          <w:b/>
+        </w:rPr>
+        <w:t>Kasun</w:t>
+      </w:r>
+      <w:proofErr w:type="spellEnd"/>
+      <w:r>
+        <w:rPr>
+          <w:b/>
+        </w:rPr>
+        <w:t xml:space="preserve"> (3806554</w:t>
       </w:r>
       <w:bookmarkStart w:id="0" w:name="_GoBack"/>
       <w:bookmarkEnd w:id="0"/>
+      <w:r>
+        <w:rPr>
+          <w:b/>
+        </w:rPr>
+        <w:t>), Patrick Shortt (6036229)</w:t>
+      </w:r>
+    </w:p>
+    <w:p>
+      <w:pPr>
+        <w:pStyle w:val="NoSpacing"/>
+        <w:rPr>
+          <w:b/>
+        </w:rPr>
+      </w:pPr>
+    </w:p>
+    <w:p>
+      <w:pPr>
+        <w:pStyle w:val="NoSpacing"/>
+        <w:rPr>
+          <w:b/>
+        </w:rPr>
+      </w:pPr>
+      <w:r>
+        <w:rPr>
+          <w:b/>
+        </w:rPr>
+        <w:t>Problem Statement</w:t>
+      </w:r>
+    </w:p>
+    <w:p>
+      <w:pPr>
+        <w:pStyle w:val="NoSpacing"/>
+        <w:ind w:firstLine="720"/>
+      </w:pPr>
+      <w:r>
+        <w:t>The system will be responsible for handling a chess game played between two players</w:t>
+      </w:r>
+      <w:r>
+        <w:t>.</w:t>
+      </w:r>
+    </w:p>
+    <w:p>
+      <w:pPr>
+        <w:pStyle w:val="NoSpacing"/>
+      </w:pPr>
+    </w:p>
+    <w:p>
+      <w:pPr>
+        <w:pStyle w:val="NoSpacing"/>
+        <w:rPr>
+          <w:b/>
+        </w:rPr>
+      </w:pPr>
+      <w:r>
+        <w:rPr>
+          <w:b/>
+        </w:rPr>
+        <w:t>Requirements</w:t>
+      </w:r>
+    </w:p>
+    <w:p>
+      <w:pPr>
+        <w:pStyle w:val="NoSpacing"/>
+        <w:ind w:firstLine="720"/>
+      </w:pPr>
+      <w:r>
+        <w:t xml:space="preserve">The system will include a chess board and all the pieces on said board. </w:t>
+      </w:r>
+      <w:r>
+        <w:t xml:space="preserve">Each piece type will have certain valid move combinations. </w:t>
+      </w:r>
+      <w:r>
+        <w:t>The player will have the ability to move pieces on the board when it is their turn. The system will be responsible for generating a graphical representation of the board for each player to see. In early versions, the program will generate a textual display on a command line interface, with options to expand to html or android interfaces in the future.</w:t>
+      </w:r>
+      <w:r>
+        <w:t xml:space="preserve"> The system will programmed in such a way as to make it easily modifiable to other variants of chess and even non-chess board games.</w:t>
+      </w:r>
     </w:p>
     <w:p>
       <w:pPr>
@@ -217,6 +259,61 @@
     <w:p>
       <w:pPr>
         <w:pStyle w:val="NoSpacing"/>
+      </w:pPr>
+    </w:p>
+    <w:p>
+      <w:pPr>
+        <w:pStyle w:val="NoSpacing"/>
+      </w:pPr>
+    </w:p>
+    <w:p>
+      <w:pPr>
+        <w:pStyle w:val="NoSpacing"/>
+      </w:pPr>
+    </w:p>
+    <w:p>
+      <w:pPr>
+        <w:pStyle w:val="NoSpacing"/>
+      </w:pPr>
+    </w:p>
+    <w:p>
+      <w:pPr>
+        <w:pStyle w:val="NoSpacing"/>
+      </w:pPr>
+    </w:p>
+    <w:p>
+      <w:pPr>
+        <w:pStyle w:val="NoSpacing"/>
+      </w:pPr>
+    </w:p>
+    <w:p>
+      <w:pPr>
+        <w:pStyle w:val="NoSpacing"/>
+      </w:pPr>
+    </w:p>
+    <w:p>
+      <w:pPr>
+        <w:pStyle w:val="NoSpacing"/>
+      </w:pPr>
+    </w:p>
+    <w:p>
+      <w:pPr>
+        <w:pStyle w:val="NoSpacing"/>
+      </w:pPr>
+    </w:p>
+    <w:p>
+      <w:pPr>
+        <w:pStyle w:val="NoSpacing"/>
+      </w:pPr>
+    </w:p>
+    <w:p>
+      <w:pPr>
+        <w:pStyle w:val="NoSpacing"/>
+      </w:pPr>
+    </w:p>
+    <w:p>
+      <w:pPr>
+        <w:pStyle w:val="NoSpacing"/>
         <w:rPr>
           <w:b/>
         </w:rPr>
@@ -236,6 +333,106 @@
         </w:rPr>
       </w:pPr>
     </w:p>
+    <w:tbl>
+      <w:tblPr>
+        <w:tblStyle w:val="TableGrid"/>
+        <w:tblW w:w="0" w:type="auto"/>
+        <w:tblBorders>
+          <w:top w:val="none" w:sz="0" w:space="0" w:color="auto"/>
+          <w:left w:val="none" w:sz="0" w:space="0" w:color="auto"/>
+          <w:bottom w:val="none" w:sz="0" w:space="0" w:color="auto"/>
+          <w:right w:val="none" w:sz="0" w:space="0" w:color="auto"/>
+          <w:insideH w:val="none" w:sz="0" w:space="0" w:color="auto"/>
+          <w:insideV w:val="none" w:sz="0" w:space="0" w:color="auto"/>
+        </w:tblBorders>
+        <w:tblLook w:val="04A0" w:firstRow="1" w:lastRow="0" w:firstColumn="1" w:lastColumn="0" w:noHBand="0" w:noVBand="1"/>
+      </w:tblPr>
+      <w:tblGrid>
+        <w:gridCol w:w="9576"/>
+      </w:tblGrid>
+      <w:tr>
+        <w:tc>
+          <w:tcPr>
+            <w:tcW w:w="9576" w:type="dxa"/>
+          </w:tcPr>
+          <w:p>
+            <w:pPr>
+              <w:pStyle w:val="NoSpacing"/>
+            </w:pPr>
+            <w:r>
+              <w:rPr>
+                <w:noProof/>
+                <w:lang w:val="en-US"/>
+              </w:rPr>
+              <w:drawing>
+                <wp:inline distT="0" distB="0" distL="0" distR="0" wp14:anchorId="48C54691" wp14:editId="533113AC">
+                  <wp:extent cx="5940425" cy="3617595"/>
+                  <wp:effectExtent l="0" t="0" r="3175" b="0"/>
+                  <wp:docPr id="1" name="Picture 1"/>
+                  <wp:cNvGraphicFramePr>
+                    <a:graphicFrameLocks xmlns:a="http://schemas.openxmlformats.org/drawingml/2006/main" noChangeAspect="1"/>
+                  </wp:cNvGraphicFramePr>
+                  <a:graphic xmlns:a="http://schemas.openxmlformats.org/drawingml/2006/main">
+                    <a:graphicData uri="http://schemas.openxmlformats.org/drawingml/2006/picture">
+                      <pic:pic xmlns:pic="http://schemas.openxmlformats.org/drawingml/2006/picture">
+                        <pic:nvPicPr>
+                          <pic:cNvPr id="0" name="Picture 1"/>
+                          <pic:cNvPicPr>
+                            <a:picLocks noChangeAspect="1" noChangeArrowheads="1"/>
+                          </pic:cNvPicPr>
+                        </pic:nvPicPr>
+                        <pic:blipFill>
+                          <a:blip r:embed="rId7">
+                            <a:extLst>
+                              <a:ext uri="{28A0092B-C50C-407E-A947-70E740481C1C}">
+                                <a14:useLocalDpi xmlns:a14="http://schemas.microsoft.com/office/drawing/2010/main" val="0"/>
+                              </a:ext>
+                            </a:extLst>
+                          </a:blip>
+                          <a:srcRect/>
+                          <a:stretch>
+                            <a:fillRect/>
+                          </a:stretch>
+                        </pic:blipFill>
+                        <pic:spPr bwMode="auto">
+                          <a:xfrm>
+                            <a:off x="0" y="0"/>
+                            <a:ext cx="5940425" cy="3617595"/>
+                          </a:xfrm>
+                          <a:prstGeom prst="rect">
+                            <a:avLst/>
+                          </a:prstGeom>
+                          <a:noFill/>
+                          <a:ln>
+                            <a:noFill/>
+                          </a:ln>
+                        </pic:spPr>
+                      </pic:pic>
+                    </a:graphicData>
+                  </a:graphic>
+                </wp:inline>
+              </w:drawing>
+            </w:r>
+          </w:p>
+        </w:tc>
+      </w:tr>
+    </w:tbl>
+    <w:p>
+      <w:pPr>
+        <w:pStyle w:val="NoSpacing"/>
+        <w:rPr>
+          <w:b/>
+        </w:rPr>
+      </w:pPr>
+    </w:p>
+    <w:p>
+      <w:pPr>
+        <w:pStyle w:val="NoSpacing"/>
+        <w:rPr>
+          <w:b/>
+        </w:rPr>
+      </w:pPr>
+    </w:p>
     <w:p>
       <w:pPr>
         <w:pStyle w:val="NoSpacing"/>
@@ -261,7 +458,10 @@
         <w:t>1</w:t>
       </w:r>
       <w:r>
-        <w:t xml:space="preserve">: “Start </w:t>
+        <w:t xml:space="preserve">: </w:t>
+      </w:r>
+      <w:r>
+        <w:t xml:space="preserve">Start </w:t>
       </w:r>
       <w:r>
         <w:t>n</w:t>
@@ -276,15 +476,38 @@
         <w:t>ame</w:t>
       </w:r>
       <w:r>
-        <w:t>; Name: &lt;</w:t>
-      </w:r>
-      <w:proofErr w:type="spellStart"/>
-      <w:r>
-        <w:t>GameName</w:t>
-      </w:r>
-      <w:proofErr w:type="spellEnd"/>
-      <w:r>
-        <w:t>&gt;; Colour: Random.</w:t>
+        <w:t xml:space="preserve"> &lt;arguments&gt;</w:t>
+      </w:r>
+    </w:p>
+    <w:p>
+      <w:pPr>
+        <w:pStyle w:val="NoSpacing"/>
+      </w:pPr>
+      <w:r>
+        <w:t xml:space="preserve">Server: “New </w:t>
+      </w:r>
+      <w:r>
+        <w:t>g</w:t>
+      </w:r>
+      <w:r>
+        <w:t xml:space="preserve">ame </w:t>
+      </w:r>
+      <w:r>
+        <w:t>s</w:t>
+      </w:r>
+      <w:r>
+        <w:t>tarted</w:t>
+      </w:r>
+      <w:r>
+        <w:t xml:space="preserve"> successfully; </w:t>
+      </w:r>
+      <w:proofErr w:type="gramStart"/>
+      <w:r>
+        <w:t>Waiting</w:t>
+      </w:r>
+      <w:proofErr w:type="gramEnd"/>
+      <w:r>
+        <w:t xml:space="preserve"> for opponent.</w:t>
       </w:r>
       <w:r>
         <w:t>”</w:t>
@@ -295,113 +518,88 @@
         <w:pStyle w:val="NoSpacing"/>
       </w:pPr>
       <w:r>
-        <w:t xml:space="preserve">Server: “New </w:t>
+        <w:t>Client</w:t>
+      </w:r>
+      <w:r>
+        <w:t>2</w:t>
+      </w:r>
+      <w:r>
+        <w:t xml:space="preserve">: </w:t>
+      </w:r>
+      <w:r>
+        <w:t xml:space="preserve">Join </w:t>
+      </w:r>
+      <w:r>
+        <w:t>n</w:t>
+      </w:r>
+      <w:r>
+        <w:t xml:space="preserve">ew </w:t>
       </w:r>
       <w:r>
         <w:t>g</w:t>
       </w:r>
       <w:r>
-        <w:t xml:space="preserve">ame </w:t>
-      </w:r>
-      <w:r>
-        <w:t>s</w:t>
-      </w:r>
-      <w:r>
-        <w:t>tarted</w:t>
-      </w:r>
-      <w:r>
-        <w:t xml:space="preserve"> successfully; </w:t>
-      </w:r>
-      <w:proofErr w:type="gramStart"/>
-      <w:r>
-        <w:t>Waiting</w:t>
-      </w:r>
-      <w:proofErr w:type="gramEnd"/>
-      <w:r>
-        <w:t xml:space="preserve"> for opponent.</w:t>
-      </w:r>
-      <w:r>
-        <w:t>”</w:t>
-      </w:r>
-    </w:p>
-    <w:p>
-      <w:pPr>
-        <w:pStyle w:val="NoSpacing"/>
-      </w:pPr>
-      <w:r>
-        <w:t>Client</w:t>
-      </w:r>
-      <w:r>
-        <w:t>2</w:t>
-      </w:r>
-      <w:r>
-        <w:t xml:space="preserve">: “Join </w:t>
-      </w:r>
-      <w:r>
-        <w:t>n</w:t>
-      </w:r>
-      <w:r>
-        <w:t xml:space="preserve">ew </w:t>
-      </w:r>
-      <w:r>
-        <w:t>g</w:t>
-      </w:r>
-      <w:r>
         <w:t>ame</w:t>
       </w:r>
       <w:r>
         <w:t xml:space="preserve"> &lt;</w:t>
       </w:r>
-      <w:proofErr w:type="spellStart"/>
-      <w:r>
-        <w:t>GameName</w:t>
-      </w:r>
-      <w:proofErr w:type="spellEnd"/>
+      <w:r>
+        <w:t>arguments</w:t>
+      </w:r>
       <w:r>
         <w:t>&gt;.</w:t>
       </w:r>
-      <w:r>
-        <w:t>”</w:t>
-      </w:r>
-    </w:p>
-    <w:p>
-      <w:pPr>
-        <w:pStyle w:val="NoSpacing"/>
-      </w:pPr>
-      <w:r>
-        <w:t xml:space="preserve">Server: “Game started; </w:t>
-      </w:r>
-      <w:proofErr w:type="gramStart"/>
-      <w:r>
-        <w:t>Awaiting</w:t>
-      </w:r>
-      <w:proofErr w:type="gramEnd"/>
-      <w:r>
-        <w:t xml:space="preserve"> move from white.”</w:t>
-      </w:r>
-    </w:p>
-    <w:p>
-      <w:pPr>
-        <w:pStyle w:val="NoSpacing"/>
-      </w:pPr>
-      <w:r>
-        <w:t>Client1: “e5”</w:t>
-      </w:r>
-    </w:p>
-    <w:p>
-      <w:pPr>
-        <w:pStyle w:val="NoSpacing"/>
-      </w:pPr>
-      <w:r>
-        <w:t>Server: “Move successful; Black’s turn.”</w:t>
-      </w:r>
-    </w:p>
-    <w:p>
-      <w:pPr>
-        <w:pStyle w:val="NoSpacing"/>
-      </w:pPr>
-      <w:r>
-        <w:t>Client2: “c2”</w:t>
+    </w:p>
+    <w:p>
+      <w:pPr>
+        <w:pStyle w:val="NoSpacing"/>
+      </w:pPr>
+      <w:r>
+        <w:t>Server: Generate board and send to clients.</w:t>
+      </w:r>
+    </w:p>
+    <w:p>
+      <w:pPr>
+        <w:pStyle w:val="NoSpacing"/>
+      </w:pPr>
+      <w:r>
+        <w:t>Server: “Game started; Awaiting move from white.”</w:t>
+      </w:r>
+    </w:p>
+    <w:p>
+      <w:pPr>
+        <w:pStyle w:val="NoSpacing"/>
+      </w:pPr>
+      <w:r>
+        <w:t>Client1: &lt;square1 to square2&gt;</w:t>
+      </w:r>
+    </w:p>
+    <w:p>
+      <w:pPr>
+        <w:pStyle w:val="NoSpacing"/>
+      </w:pPr>
+      <w:r>
+        <w:t xml:space="preserve">Server: </w:t>
+      </w:r>
+      <w:r>
+        <w:t>Send updated board state to clients.</w:t>
+      </w:r>
+    </w:p>
+    <w:p>
+      <w:pPr>
+        <w:pStyle w:val="NoSpacing"/>
+      </w:pPr>
+      <w:r>
+        <w:t>Client2: &lt;square1 to square2&gt;</w:t>
+      </w:r>
+    </w:p>
+    <w:p>
+      <w:pPr>
+        <w:pStyle w:val="NoSpacing"/>
+      </w:pPr>
+      <w:r>
+        <w:t>Server: Send updated board state to clients.</w:t>
       </w:r>
     </w:p>
     <w:p>
@@ -417,69 +615,47 @@
         <w:pStyle w:val="NoSpacing"/>
       </w:pPr>
       <w:r>
-        <w:lastRenderedPageBreak/>
-        <w:t>Client1: “Offer Draw.”</w:t>
-      </w:r>
-    </w:p>
-    <w:p>
-      <w:pPr>
-        <w:pStyle w:val="NoSpacing"/>
-      </w:pPr>
-      <w:r>
-        <w:t>Server: “&lt;Client1&gt; has offered to draw. Do you accept?”</w:t>
-      </w:r>
-    </w:p>
-    <w:p>
-      <w:pPr>
-        <w:pStyle w:val="NoSpacing"/>
-      </w:pPr>
-      <w:r>
-        <w:t>Client2: “No.”</w:t>
-      </w:r>
-    </w:p>
-    <w:p>
-      <w:pPr>
-        <w:pStyle w:val="NoSpacing"/>
-      </w:pPr>
-      <w:r>
-        <w:t>Server: “&lt;Client2&gt; has declined your draw offer.”</w:t>
-      </w:r>
-    </w:p>
-    <w:p>
-      <w:pPr>
-        <w:pStyle w:val="NoSpacing"/>
-      </w:pPr>
-      <w:r>
-        <w:t>Client1: “Resign.”</w:t>
-      </w:r>
-    </w:p>
-    <w:p>
-      <w:pPr>
-        <w:pStyle w:val="NoSpacing"/>
-      </w:pPr>
-      <w:r>
-        <w:t>Server: “&lt;Client1&gt; has resigned. &lt;Client2&gt; wins.”</w:t>
-      </w:r>
-    </w:p>
-    <w:p>
-      <w:pPr>
-        <w:pStyle w:val="NoSpacing"/>
-      </w:pPr>
-    </w:p>
-    <w:p>
-      <w:pPr>
-        <w:pStyle w:val="NoSpacing"/>
-        <w:rPr>
-          <w:b/>
-        </w:rPr>
-      </w:pPr>
-      <w:r>
-        <w:rPr>
-          <w:b/>
-        </w:rPr>
-        <w:br/>
+        <w:t xml:space="preserve">Client1: </w:t>
+      </w:r>
+      <w:r>
+        <w:t>End game.</w:t>
+      </w:r>
+    </w:p>
+    <w:p>
+      <w:pPr>
+        <w:pStyle w:val="NoSpacing"/>
+        <w:rPr>
+          <w:b/>
+        </w:rPr>
+      </w:pPr>
+      <w:r>
+        <w:t xml:space="preserve">Server: </w:t>
+      </w:r>
+      <w:r>
+        <w:t>&lt;Client1&gt; has ended the game.</w:t>
+      </w:r>
+      <w:r>
+        <w:rPr>
+          <w:b/>
+        </w:rPr>
         <w:t xml:space="preserve"> </w:t>
       </w:r>
+    </w:p>
+    <w:p>
+      <w:pPr>
+        <w:pStyle w:val="NoSpacing"/>
+        <w:rPr>
+          <w:b/>
+        </w:rPr>
+      </w:pPr>
+    </w:p>
+    <w:p>
+      <w:pPr>
+        <w:pStyle w:val="NoSpacing"/>
+        <w:rPr>
+          <w:b/>
+        </w:rPr>
+      </w:pPr>
     </w:p>
     <w:sectPr>
       <w:pgSz w:w="12240" w:h="15840"/>
@@ -489,6 +665,56 @@
     </w:sectPr>
   </w:body>
 </w:document>
+</file>
+
+<file path=word/endnotes.xml><?xml version="1.0" encoding="utf-8"?>
+<w:endnotes xmlns:wpc="http://schemas.microsoft.com/office/word/2010/wordprocessingCanvas" xmlns:mo="http://schemas.microsoft.com/office/mac/office/2008/main" xmlns:mc="http://schemas.openxmlformats.org/markup-compatibility/2006" xmlns:mv="urn:schemas-microsoft-com:mac:vml" xmlns:o="urn:schemas-microsoft-com:office:office" xmlns:r="http://schemas.openxmlformats.org/officeDocument/2006/relationships" xmlns:m="http://schemas.openxmlformats.org/officeDocument/2006/math" xmlns:v="urn:schemas-microsoft-com:vml" xmlns:wp14="http://schemas.microsoft.com/office/word/2010/wordprocessingDrawing" xmlns:wp="http://schemas.openxmlformats.org/drawingml/2006/wordprocessingDrawing" xmlns:w10="urn:schemas-microsoft-com:office:word" xmlns:w="http://schemas.openxmlformats.org/wordprocessingml/2006/main" xmlns:w14="http://schemas.microsoft.com/office/word/2010/wordml" xmlns:wpg="http://schemas.microsoft.com/office/word/2010/wordprocessingGroup" xmlns:wpi="http://schemas.microsoft.com/office/word/2010/wordprocessingInk" xmlns:wne="http://schemas.microsoft.com/office/word/2006/wordml" xmlns:wps="http://schemas.microsoft.com/office/word/2010/wordprocessingShape" mc:Ignorable="w14 wp14">
+  <w:endnote w:type="separator" w:id="-1">
+    <w:p>
+      <w:pPr>
+        <w:spacing w:after="0" w:line="240" w:lineRule="auto"/>
+      </w:pPr>
+      <w:r>
+        <w:separator/>
+      </w:r>
+    </w:p>
+  </w:endnote>
+  <w:endnote w:type="continuationSeparator" w:id="0">
+    <w:p>
+      <w:pPr>
+        <w:spacing w:after="0" w:line="240" w:lineRule="auto"/>
+      </w:pPr>
+      <w:r>
+        <w:continuationSeparator/>
+      </w:r>
+    </w:p>
+  </w:endnote>
+</w:endnotes>
+</file>
+
+<file path=word/footnotes.xml><?xml version="1.0" encoding="utf-8"?>
+<w:footnotes xmlns:wpc="http://schemas.microsoft.com/office/word/2010/wordprocessingCanvas" xmlns:mo="http://schemas.microsoft.com/office/mac/office/2008/main" xmlns:mc="http://schemas.openxmlformats.org/markup-compatibility/2006" xmlns:mv="urn:schemas-microsoft-com:mac:vml" xmlns:o="urn:schemas-microsoft-com:office:office" xmlns:r="http://schemas.openxmlformats.org/officeDocument/2006/relationships" xmlns:m="http://schemas.openxmlformats.org/officeDocument/2006/math" xmlns:v="urn:schemas-microsoft-com:vml" xmlns:wp14="http://schemas.microsoft.com/office/word/2010/wordprocessingDrawing" xmlns:wp="http://schemas.openxmlformats.org/drawingml/2006/wordprocessingDrawing" xmlns:w10="urn:schemas-microsoft-com:office:word" xmlns:w="http://schemas.openxmlformats.org/wordprocessingml/2006/main" xmlns:w14="http://schemas.microsoft.com/office/word/2010/wordml" xmlns:wpg="http://schemas.microsoft.com/office/word/2010/wordprocessingGroup" xmlns:wpi="http://schemas.microsoft.com/office/word/2010/wordprocessingInk" xmlns:wne="http://schemas.microsoft.com/office/word/2006/wordml" xmlns:wps="http://schemas.microsoft.com/office/word/2010/wordprocessingShape" mc:Ignorable="w14 wp14">
+  <w:footnote w:type="separator" w:id="-1">
+    <w:p>
+      <w:pPr>
+        <w:spacing w:after="0" w:line="240" w:lineRule="auto"/>
+      </w:pPr>
+      <w:r>
+        <w:separator/>
+      </w:r>
+    </w:p>
+  </w:footnote>
+  <w:footnote w:type="continuationSeparator" w:id="0">
+    <w:p>
+      <w:pPr>
+        <w:spacing w:after="0" w:line="240" w:lineRule="auto"/>
+      </w:pPr>
+      <w:r>
+        <w:continuationSeparator/>
+      </w:r>
+    </w:p>
+  </w:footnote>
+</w:footnotes>
 </file>
 
 <file path=word/styles.xml><?xml version="1.0" encoding="utf-8"?>
@@ -508,7 +734,7 @@
       </w:pPr>
     </w:pPrDefault>
   </w:docDefaults>
-  <w:latentStyles w:defLockedState="0" w:defUIPriority="99" w:defSemiHidden="1" w:defUnhideWhenUsed="1" w:defQFormat="0" w:count="267">
+  <w:latentStyles w:defLockedState="0" w:defUIPriority="99" w:defSemiHidden="1" w:defUnhideWhenUsed="1" w:defQFormat="0" w:count="276">
     <w:lsdException w:name="Normal" w:semiHidden="0" w:uiPriority="0" w:unhideWhenUsed="0" w:qFormat="1"/>
     <w:lsdException w:name="heading 1" w:semiHidden="0" w:uiPriority="9" w:unhideWhenUsed="0" w:qFormat="1"/>
     <w:lsdException w:name="heading 2" w:uiPriority="9" w:qFormat="1"/>
@@ -713,11 +939,85 @@
       </w:tblCellMar>
     </w:tblPr>
   </w:style>
+  <w:style w:type="paragraph" w:styleId="Header">
+    <w:name w:val="header"/>
+    <w:basedOn w:val="Normal"/>
+    <w:link w:val="HeaderChar"/>
+    <w:uiPriority w:val="99"/>
+    <w:unhideWhenUsed/>
+    <w:rsid w:val="005D6D3E"/>
+    <w:pPr>
+      <w:tabs>
+        <w:tab w:val="center" w:pos="4320"/>
+        <w:tab w:val="right" w:pos="8640"/>
+      </w:tabs>
+      <w:spacing w:after="0" w:line="240" w:lineRule="auto"/>
+    </w:pPr>
+  </w:style>
+  <w:style w:type="character" w:customStyle="1" w:styleId="HeaderChar">
+    <w:name w:val="Header Char"/>
+    <w:basedOn w:val="DefaultParagraphFont"/>
+    <w:link w:val="Header"/>
+    <w:uiPriority w:val="99"/>
+    <w:rsid w:val="005D6D3E"/>
+  </w:style>
+  <w:style w:type="paragraph" w:styleId="Footer">
+    <w:name w:val="footer"/>
+    <w:basedOn w:val="Normal"/>
+    <w:link w:val="FooterChar"/>
+    <w:uiPriority w:val="99"/>
+    <w:unhideWhenUsed/>
+    <w:rsid w:val="005D6D3E"/>
+    <w:pPr>
+      <w:tabs>
+        <w:tab w:val="center" w:pos="4320"/>
+        <w:tab w:val="right" w:pos="8640"/>
+      </w:tabs>
+      <w:spacing w:after="0" w:line="240" w:lineRule="auto"/>
+    </w:pPr>
+  </w:style>
+  <w:style w:type="character" w:customStyle="1" w:styleId="FooterChar">
+    <w:name w:val="Footer Char"/>
+    <w:basedOn w:val="DefaultParagraphFont"/>
+    <w:link w:val="Footer"/>
+    <w:uiPriority w:val="99"/>
+    <w:rsid w:val="005D6D3E"/>
+  </w:style>
+  <w:style w:type="paragraph" w:styleId="BalloonText">
+    <w:name w:val="Balloon Text"/>
+    <w:basedOn w:val="Normal"/>
+    <w:link w:val="BalloonTextChar"/>
+    <w:uiPriority w:val="99"/>
+    <w:semiHidden/>
+    <w:unhideWhenUsed/>
+    <w:rsid w:val="003D49E2"/>
+    <w:pPr>
+      <w:spacing w:after="0" w:line="240" w:lineRule="auto"/>
+    </w:pPr>
+    <w:rPr>
+      <w:rFonts w:ascii="Lucida Grande" w:hAnsi="Lucida Grande" w:cs="Lucida Grande"/>
+      <w:sz w:val="18"/>
+      <w:szCs w:val="18"/>
+    </w:rPr>
+  </w:style>
+  <w:style w:type="character" w:customStyle="1" w:styleId="BalloonTextChar">
+    <w:name w:val="Balloon Text Char"/>
+    <w:basedOn w:val="DefaultParagraphFont"/>
+    <w:link w:val="BalloonText"/>
+    <w:uiPriority w:val="99"/>
+    <w:semiHidden/>
+    <w:rsid w:val="003D49E2"/>
+    <w:rPr>
+      <w:rFonts w:ascii="Lucida Grande" w:hAnsi="Lucida Grande" w:cs="Lucida Grande"/>
+      <w:sz w:val="18"/>
+      <w:szCs w:val="18"/>
+    </w:rPr>
+  </w:style>
 </w:styles>
 </file>
 
 <file path=word/stylesWithEffects.xml><?xml version="1.0" encoding="utf-8"?>
-<w:styles xmlns:wpc="http://schemas.microsoft.com/office/word/2010/wordprocessingCanvas" xmlns:mc="http://schemas.openxmlformats.org/markup-compatibility/2006" xmlns:o="urn:schemas-microsoft-com:office:office" xmlns:r="http://schemas.openxmlformats.org/officeDocument/2006/relationships" xmlns:m="http://schemas.openxmlformats.org/officeDocument/2006/math" xmlns:v="urn:schemas-microsoft-com:vml" xmlns:wp14="http://schemas.microsoft.com/office/word/2010/wordprocessingDrawing" xmlns:wp="http://schemas.openxmlformats.org/drawingml/2006/wordprocessingDrawing" xmlns:w10="urn:schemas-microsoft-com:office:word" xmlns:w="http://schemas.openxmlformats.org/wordprocessingml/2006/main" xmlns:w14="http://schemas.microsoft.com/office/word/2010/wordml" xmlns:wpg="http://schemas.microsoft.com/office/word/2010/wordprocessingGroup" xmlns:wpi="http://schemas.microsoft.com/office/word/2010/wordprocessingInk" xmlns:wne="http://schemas.microsoft.com/office/word/2006/wordml" xmlns:wps="http://schemas.microsoft.com/office/word/2010/wordprocessingShape" mc:Ignorable="w14 wp14">
+<w:styles xmlns:wpc="http://schemas.microsoft.com/office/word/2010/wordprocessingCanvas" xmlns:mo="http://schemas.microsoft.com/office/mac/office/2008/main" xmlns:mc="http://schemas.openxmlformats.org/markup-compatibility/2006" xmlns:mv="urn:schemas-microsoft-com:mac:vml" xmlns:o="urn:schemas-microsoft-com:office:office" xmlns:r="http://schemas.openxmlformats.org/officeDocument/2006/relationships" xmlns:m="http://schemas.openxmlformats.org/officeDocument/2006/math" xmlns:v="urn:schemas-microsoft-com:vml" xmlns:wp14="http://schemas.microsoft.com/office/word/2010/wordprocessingDrawing" xmlns:wp="http://schemas.openxmlformats.org/drawingml/2006/wordprocessingDrawing" xmlns:w10="urn:schemas-microsoft-com:office:word" xmlns:w="http://schemas.openxmlformats.org/wordprocessingml/2006/main" xmlns:w14="http://schemas.microsoft.com/office/word/2010/wordml" xmlns:wpg="http://schemas.microsoft.com/office/word/2010/wordprocessingGroup" xmlns:wpi="http://schemas.microsoft.com/office/word/2010/wordprocessingInk" xmlns:wne="http://schemas.microsoft.com/office/word/2006/wordml" xmlns:wps="http://schemas.microsoft.com/office/word/2010/wordprocessingShape" mc:Ignorable="w14 wp14">
   <w:docDefaults>
     <w:rPrDefault>
       <w:rPr>
@@ -733,7 +1033,7 @@
       </w:pPr>
     </w:pPrDefault>
   </w:docDefaults>
-  <w:latentStyles w:defLockedState="0" w:defUIPriority="99" w:defSemiHidden="1" w:defUnhideWhenUsed="1" w:defQFormat="0" w:count="267">
+  <w:latentStyles w:defLockedState="0" w:defUIPriority="99" w:defSemiHidden="1" w:defUnhideWhenUsed="1" w:defQFormat="0" w:count="276">
     <w:lsdException w:name="Normal" w:semiHidden="0" w:uiPriority="0" w:unhideWhenUsed="0" w:qFormat="1"/>
     <w:lsdException w:name="heading 1" w:semiHidden="0" w:uiPriority="9" w:unhideWhenUsed="0" w:qFormat="1"/>
     <w:lsdException w:name="heading 2" w:uiPriority="9" w:qFormat="1"/>
@@ -937,6 +1237,80 @@
         <w:right w:w="108" w:type="dxa"/>
       </w:tblCellMar>
     </w:tblPr>
+  </w:style>
+  <w:style w:type="paragraph" w:styleId="Header">
+    <w:name w:val="header"/>
+    <w:basedOn w:val="Normal"/>
+    <w:link w:val="HeaderChar"/>
+    <w:uiPriority w:val="99"/>
+    <w:unhideWhenUsed/>
+    <w:rsid w:val="005D6D3E"/>
+    <w:pPr>
+      <w:tabs>
+        <w:tab w:val="center" w:pos="4320"/>
+        <w:tab w:val="right" w:pos="8640"/>
+      </w:tabs>
+      <w:spacing w:after="0" w:line="240" w:lineRule="auto"/>
+    </w:pPr>
+  </w:style>
+  <w:style w:type="character" w:customStyle="1" w:styleId="HeaderChar">
+    <w:name w:val="Header Char"/>
+    <w:basedOn w:val="DefaultParagraphFont"/>
+    <w:link w:val="Header"/>
+    <w:uiPriority w:val="99"/>
+    <w:rsid w:val="005D6D3E"/>
+  </w:style>
+  <w:style w:type="paragraph" w:styleId="Footer">
+    <w:name w:val="footer"/>
+    <w:basedOn w:val="Normal"/>
+    <w:link w:val="FooterChar"/>
+    <w:uiPriority w:val="99"/>
+    <w:unhideWhenUsed/>
+    <w:rsid w:val="005D6D3E"/>
+    <w:pPr>
+      <w:tabs>
+        <w:tab w:val="center" w:pos="4320"/>
+        <w:tab w:val="right" w:pos="8640"/>
+      </w:tabs>
+      <w:spacing w:after="0" w:line="240" w:lineRule="auto"/>
+    </w:pPr>
+  </w:style>
+  <w:style w:type="character" w:customStyle="1" w:styleId="FooterChar">
+    <w:name w:val="Footer Char"/>
+    <w:basedOn w:val="DefaultParagraphFont"/>
+    <w:link w:val="Footer"/>
+    <w:uiPriority w:val="99"/>
+    <w:rsid w:val="005D6D3E"/>
+  </w:style>
+  <w:style w:type="paragraph" w:styleId="BalloonText">
+    <w:name w:val="Balloon Text"/>
+    <w:basedOn w:val="Normal"/>
+    <w:link w:val="BalloonTextChar"/>
+    <w:uiPriority w:val="99"/>
+    <w:semiHidden/>
+    <w:unhideWhenUsed/>
+    <w:rsid w:val="003D49E2"/>
+    <w:pPr>
+      <w:spacing w:after="0" w:line="240" w:lineRule="auto"/>
+    </w:pPr>
+    <w:rPr>
+      <w:rFonts w:ascii="Lucida Grande" w:hAnsi="Lucida Grande" w:cs="Lucida Grande"/>
+      <w:sz w:val="18"/>
+      <w:szCs w:val="18"/>
+    </w:rPr>
+  </w:style>
+  <w:style w:type="character" w:customStyle="1" w:styleId="BalloonTextChar">
+    <w:name w:val="Balloon Text Char"/>
+    <w:basedOn w:val="DefaultParagraphFont"/>
+    <w:link w:val="BalloonText"/>
+    <w:uiPriority w:val="99"/>
+    <w:semiHidden/>
+    <w:rsid w:val="003D49E2"/>
+    <w:rPr>
+      <w:rFonts w:ascii="Lucida Grande" w:hAnsi="Lucida Grande" w:cs="Lucida Grande"/>
+      <w:sz w:val="18"/>
+      <w:szCs w:val="18"/>
+    </w:rPr>
   </w:style>
 </w:styles>
 </file>

</xml_diff>